<commit_message>
Wording change to subheading
</commit_message>
<xml_diff>
--- a/Labs/Lab07/CS133JS_Lab07_Instructions-groupC.docx
+++ b/Labs/Lab07/CS133JS_Lab07_Instructions-groupC.docx
@@ -1,6 +1,6 @@
 
 <file path=word/document.xml><?xml version="1.0" encoding="utf-8"?>
-<w:document xmlns:wpc="http://schemas.microsoft.com/office/word/2010/wordprocessingCanvas" xmlns:cx="http://schemas.microsoft.com/office/drawing/2014/chartex" xmlns:cx1="http://schemas.microsoft.com/office/drawing/2015/9/8/chartex" xmlns:cx2="http://schemas.microsoft.com/office/drawing/2015/10/21/chartex" xmlns:cx3="http://schemas.microsoft.com/office/drawing/2016/5/9/chartex" xmlns:cx4="http://schemas.microsoft.com/office/drawing/2016/5/10/chartex" xmlns:cx5="http://schemas.microsoft.com/office/drawing/2016/5/11/chartex" xmlns:cx6="http://schemas.microsoft.com/office/drawing/2016/5/12/chartex" xmlns:cx7="http://schemas.microsoft.com/office/drawing/2016/5/13/chartex" xmlns:cx8="http://schemas.microsoft.com/office/drawing/2016/5/14/chartex" xmlns:mc="http://schemas.openxmlformats.org/markup-compatibility/2006" xmlns:aink="http://schemas.microsoft.com/office/drawing/2016/ink" xmlns:am3d="http://schemas.microsoft.com/office/drawing/2017/model3d" xmlns:o="urn:schemas-microsoft-com:office:office" xmlns:r="http://schemas.openxmlformats.org/officeDocument/2006/relationships" xmlns:m="http://schemas.openxmlformats.org/officeDocument/2006/math" xmlns:v="urn:schemas-microsoft-com:vml" xmlns:wp14="http://schemas.microsoft.com/office/word/2010/wordprocessingDrawing" xmlns:wp="http://schemas.openxmlformats.org/drawingml/2006/wordprocessingDrawing" xmlns:w10="urn:schemas-microsoft-com:office:word" xmlns:w="http://schemas.openxmlformats.org/wordprocessingml/2006/main" xmlns:w14="http://schemas.microsoft.com/office/word/2010/wordml" xmlns:w15="http://schemas.microsoft.com/office/word/2012/wordml" xmlns:w16cid="http://schemas.microsoft.com/office/word/2016/wordml/cid" xmlns:w16se="http://schemas.microsoft.com/office/word/2015/wordml/symex" xmlns:wpg="http://schemas.microsoft.com/office/word/2010/wordprocessingGroup" xmlns:wpi="http://schemas.microsoft.com/office/word/2010/wordprocessingInk" xmlns:wne="http://schemas.microsoft.com/office/word/2006/wordml" xmlns:wps="http://schemas.microsoft.com/office/word/2010/wordprocessingShape" mc:Ignorable="w14 w15 w16se w16cid wp14">
+<w:document xmlns:wpc="http://schemas.microsoft.com/office/word/2010/wordprocessingCanvas" xmlns:cx="http://schemas.microsoft.com/office/drawing/2014/chartex" xmlns:cx1="http://schemas.microsoft.com/office/drawing/2015/9/8/chartex" xmlns:cx2="http://schemas.microsoft.com/office/drawing/2015/10/21/chartex" xmlns:cx3="http://schemas.microsoft.com/office/drawing/2016/5/9/chartex" xmlns:cx4="http://schemas.microsoft.com/office/drawing/2016/5/10/chartex" xmlns:cx5="http://schemas.microsoft.com/office/drawing/2016/5/11/chartex" xmlns:cx6="http://schemas.microsoft.com/office/drawing/2016/5/12/chartex" xmlns:cx7="http://schemas.microsoft.com/office/drawing/2016/5/13/chartex" xmlns:cx8="http://schemas.microsoft.com/office/drawing/2016/5/14/chartex" xmlns:mc="http://schemas.openxmlformats.org/markup-compatibility/2006" xmlns:aink="http://schemas.microsoft.com/office/drawing/2016/ink" xmlns:am3d="http://schemas.microsoft.com/office/drawing/2017/model3d" xmlns:o="urn:schemas-microsoft-com:office:office" xmlns:oel="http://schemas.microsoft.com/office/2019/extlst" xmlns:r="http://schemas.openxmlformats.org/officeDocument/2006/relationships" xmlns:m="http://schemas.openxmlformats.org/officeDocument/2006/math" xmlns:v="urn:schemas-microsoft-com:vml" xmlns:wp14="http://schemas.microsoft.com/office/word/2010/wordprocessingDrawing" xmlns:wp="http://schemas.openxmlformats.org/drawingml/2006/wordprocessingDrawing" xmlns:w10="urn:schemas-microsoft-com:office:word" xmlns:w="http://schemas.openxmlformats.org/wordprocessingml/2006/main" xmlns:w14="http://schemas.microsoft.com/office/word/2010/wordml" xmlns:w15="http://schemas.microsoft.com/office/word/2012/wordml" xmlns:w16cex="http://schemas.microsoft.com/office/word/2018/wordml/cex" xmlns:w16cid="http://schemas.microsoft.com/office/word/2016/wordml/cid" xmlns:w16="http://schemas.microsoft.com/office/word/2018/wordml" xmlns:w16sdtdh="http://schemas.microsoft.com/office/word/2020/wordml/sdtdatahash" xmlns:w16se="http://schemas.microsoft.com/office/word/2015/wordml/symex" xmlns:wpg="http://schemas.microsoft.com/office/word/2010/wordprocessingGroup" xmlns:wpi="http://schemas.microsoft.com/office/word/2010/wordprocessingInk" xmlns:wne="http://schemas.microsoft.com/office/word/2006/wordml" xmlns:wps="http://schemas.microsoft.com/office/word/2010/wordprocessingShape" mc:Ignorable="w14 w15 w16se w16cid w16 w16cex w16sdtdh wp14">
   <w:body>
     <w:p>
       <w:pPr>
@@ -128,7 +128,6 @@
           <w:color w:val="000000"/>
         </w:rPr>
       </w:pPr>
-      <w:proofErr w:type="spellStart"/>
       <w:r>
         <w:rPr>
           <w:rFonts w:asciiTheme="majorHAnsi" w:eastAsia="Times New Roman" w:hAnsiTheme="majorHAnsi" w:cs="Arial"/>
@@ -136,7 +135,6 @@
         </w:rPr>
         <w:t>getElementById</w:t>
       </w:r>
-      <w:proofErr w:type="spellEnd"/>
     </w:p>
     <w:p>
       <w:pPr>
@@ -153,7 +151,6 @@
           <w:color w:val="000000"/>
         </w:rPr>
       </w:pPr>
-      <w:proofErr w:type="spellStart"/>
       <w:r>
         <w:rPr>
           <w:rFonts w:asciiTheme="majorHAnsi" w:eastAsia="Times New Roman" w:hAnsiTheme="majorHAnsi" w:cs="Arial"/>
@@ -161,7 +158,6 @@
         </w:rPr>
         <w:t>querySelector</w:t>
       </w:r>
-      <w:proofErr w:type="spellEnd"/>
     </w:p>
     <w:p>
       <w:pPr>
@@ -252,23 +248,7 @@
           <w:rFonts w:asciiTheme="majorHAnsi" w:eastAsia="Times New Roman" w:hAnsiTheme="majorHAnsi" w:cs="Arial"/>
           <w:color w:val="000000"/>
         </w:rPr>
-        <w:t xml:space="preserve">Setting the </w:t>
-      </w:r>
-      <w:proofErr w:type="spellStart"/>
-      <w:r>
-        <w:rPr>
-          <w:rFonts w:asciiTheme="majorHAnsi" w:eastAsia="Times New Roman" w:hAnsiTheme="majorHAnsi" w:cs="Arial"/>
-          <w:color w:val="000000"/>
-        </w:rPr>
-        <w:t>innerHTML</w:t>
-      </w:r>
-      <w:proofErr w:type="spellEnd"/>
-      <w:r>
-        <w:rPr>
-          <w:rFonts w:asciiTheme="majorHAnsi" w:eastAsia="Times New Roman" w:hAnsiTheme="majorHAnsi" w:cs="Arial"/>
-          <w:color w:val="000000"/>
-        </w:rPr>
-        <w:t xml:space="preserve"> of elements</w:t>
+        <w:t>Setting the innerHTML of elements</w:t>
       </w:r>
     </w:p>
     <w:p>
@@ -661,6 +641,15 @@
           <w:sz w:val="22"/>
           <w:szCs w:val="22"/>
         </w:rPr>
+        <w:t xml:space="preserve">uses </w:t>
+      </w:r>
+      <w:r>
+        <w:rPr>
+          <w:rFonts w:eastAsia="Times New Roman" w:cs="Arial"/>
+          <w:color w:val="000000"/>
+          <w:sz w:val="22"/>
+          <w:szCs w:val="22"/>
+        </w:rPr>
         <w:t>an</w:t>
       </w:r>
       <w:r>
@@ -742,27 +731,7 @@
           <w:sz w:val="22"/>
           <w:szCs w:val="22"/>
         </w:rPr>
-        <w:t xml:space="preserve"> .</w:t>
-      </w:r>
-      <w:proofErr w:type="spellStart"/>
-      <w:r>
-        <w:rPr>
-          <w:rFonts w:eastAsia="Times New Roman" w:cs="Arial"/>
-          <w:color w:val="000000"/>
-          <w:sz w:val="22"/>
-          <w:szCs w:val="22"/>
-        </w:rPr>
-        <w:t>js</w:t>
-      </w:r>
-      <w:proofErr w:type="spellEnd"/>
-      <w:r>
-        <w:rPr>
-          <w:rFonts w:eastAsia="Times New Roman" w:cs="Arial"/>
-          <w:color w:val="000000"/>
-          <w:sz w:val="22"/>
-          <w:szCs w:val="22"/>
-        </w:rPr>
-        <w:t xml:space="preserve"> file </w:t>
+        <w:t xml:space="preserve"> .js file </w:t>
       </w:r>
       <w:r>
         <w:rPr>
@@ -1053,27 +1022,7 @@
           <w:sz w:val="22"/>
           <w:szCs w:val="22"/>
         </w:rPr>
-        <w:t>You can use the .</w:t>
-      </w:r>
-      <w:proofErr w:type="spellStart"/>
-      <w:r>
-        <w:rPr>
-          <w:rFonts w:eastAsia="Times New Roman" w:cs="Arial"/>
-          <w:color w:val="000000"/>
-          <w:sz w:val="22"/>
-          <w:szCs w:val="22"/>
-        </w:rPr>
-        <w:t>js</w:t>
-      </w:r>
-      <w:proofErr w:type="spellEnd"/>
-      <w:r>
-        <w:rPr>
-          <w:rFonts w:eastAsia="Times New Roman" w:cs="Arial"/>
-          <w:color w:val="000000"/>
-          <w:sz w:val="22"/>
-          <w:szCs w:val="22"/>
-        </w:rPr>
-        <w:t xml:space="preserve"> file you created for lab 2</w:t>
+        <w:t>You can use the .js file you created for lab 2</w:t>
       </w:r>
       <w:r>
         <w:rPr>
@@ -1154,7 +1103,6 @@
         </w:rPr>
         <w:t xml:space="preserve">selectors with </w:t>
       </w:r>
-      <w:proofErr w:type="spellStart"/>
       <w:r>
         <w:rPr>
           <w:rFonts w:eastAsia="Times New Roman" w:cs="Arial"/>
@@ -1163,7 +1111,6 @@
         </w:rPr>
         <w:t>querySelector</w:t>
       </w:r>
-      <w:proofErr w:type="spellEnd"/>
       <w:r>
         <w:rPr>
           <w:rFonts w:eastAsia="Times New Roman" w:cs="Arial"/>
@@ -1709,8 +1656,6 @@
           <w:szCs w:val="22"/>
         </w:rPr>
       </w:pPr>
-      <w:bookmarkStart w:id="0" w:name="_GoBack"/>
-      <w:bookmarkEnd w:id="0"/>
     </w:p>
     <w:sectPr>
       <w:type w:val="continuous"/>
@@ -1723,7 +1668,7 @@
 </file>
 
 <file path=word/endnotes.xml><?xml version="1.0" encoding="utf-8"?>
-<w:endnotes xmlns:wpc="http://schemas.microsoft.com/office/word/2010/wordprocessingCanvas" xmlns:cx="http://schemas.microsoft.com/office/drawing/2014/chartex" xmlns:cx1="http://schemas.microsoft.com/office/drawing/2015/9/8/chartex" xmlns:cx2="http://schemas.microsoft.com/office/drawing/2015/10/21/chartex" xmlns:cx3="http://schemas.microsoft.com/office/drawing/2016/5/9/chartex" xmlns:cx4="http://schemas.microsoft.com/office/drawing/2016/5/10/chartex" xmlns:cx5="http://schemas.microsoft.com/office/drawing/2016/5/11/chartex" xmlns:cx6="http://schemas.microsoft.com/office/drawing/2016/5/12/chartex" xmlns:cx7="http://schemas.microsoft.com/office/drawing/2016/5/13/chartex" xmlns:cx8="http://schemas.microsoft.com/office/drawing/2016/5/14/chartex" xmlns:mc="http://schemas.openxmlformats.org/markup-compatibility/2006" xmlns:aink="http://schemas.microsoft.com/office/drawing/2016/ink" xmlns:am3d="http://schemas.microsoft.com/office/drawing/2017/model3d" xmlns:o="urn:schemas-microsoft-com:office:office" xmlns:r="http://schemas.openxmlformats.org/officeDocument/2006/relationships" xmlns:m="http://schemas.openxmlformats.org/officeDocument/2006/math" xmlns:v="urn:schemas-microsoft-com:vml" xmlns:wp14="http://schemas.microsoft.com/office/word/2010/wordprocessingDrawing" xmlns:wp="http://schemas.openxmlformats.org/drawingml/2006/wordprocessingDrawing" xmlns:w10="urn:schemas-microsoft-com:office:word" xmlns:w="http://schemas.openxmlformats.org/wordprocessingml/2006/main" xmlns:w14="http://schemas.microsoft.com/office/word/2010/wordml" xmlns:w15="http://schemas.microsoft.com/office/word/2012/wordml" xmlns:w16cid="http://schemas.microsoft.com/office/word/2016/wordml/cid" xmlns:w16se="http://schemas.microsoft.com/office/word/2015/wordml/symex" xmlns:wpg="http://schemas.microsoft.com/office/word/2010/wordprocessingGroup" xmlns:wpi="http://schemas.microsoft.com/office/word/2010/wordprocessingInk" xmlns:wne="http://schemas.microsoft.com/office/word/2006/wordml" xmlns:wps="http://schemas.microsoft.com/office/word/2010/wordprocessingShape" mc:Ignorable="w14 w15 w16se w16cid wp14">
+<w:endnotes xmlns:wpc="http://schemas.microsoft.com/office/word/2010/wordprocessingCanvas" xmlns:cx="http://schemas.microsoft.com/office/drawing/2014/chartex" xmlns:cx1="http://schemas.microsoft.com/office/drawing/2015/9/8/chartex" xmlns:cx2="http://schemas.microsoft.com/office/drawing/2015/10/21/chartex" xmlns:cx3="http://schemas.microsoft.com/office/drawing/2016/5/9/chartex" xmlns:cx4="http://schemas.microsoft.com/office/drawing/2016/5/10/chartex" xmlns:cx5="http://schemas.microsoft.com/office/drawing/2016/5/11/chartex" xmlns:cx6="http://schemas.microsoft.com/office/drawing/2016/5/12/chartex" xmlns:cx7="http://schemas.microsoft.com/office/drawing/2016/5/13/chartex" xmlns:cx8="http://schemas.microsoft.com/office/drawing/2016/5/14/chartex" xmlns:mc="http://schemas.openxmlformats.org/markup-compatibility/2006" xmlns:aink="http://schemas.microsoft.com/office/drawing/2016/ink" xmlns:am3d="http://schemas.microsoft.com/office/drawing/2017/model3d" xmlns:o="urn:schemas-microsoft-com:office:office" xmlns:oel="http://schemas.microsoft.com/office/2019/extlst" xmlns:r="http://schemas.openxmlformats.org/officeDocument/2006/relationships" xmlns:m="http://schemas.openxmlformats.org/officeDocument/2006/math" xmlns:v="urn:schemas-microsoft-com:vml" xmlns:wp14="http://schemas.microsoft.com/office/word/2010/wordprocessingDrawing" xmlns:wp="http://schemas.openxmlformats.org/drawingml/2006/wordprocessingDrawing" xmlns:w10="urn:schemas-microsoft-com:office:word" xmlns:w="http://schemas.openxmlformats.org/wordprocessingml/2006/main" xmlns:w14="http://schemas.microsoft.com/office/word/2010/wordml" xmlns:w15="http://schemas.microsoft.com/office/word/2012/wordml" xmlns:w16cex="http://schemas.microsoft.com/office/word/2018/wordml/cex" xmlns:w16cid="http://schemas.microsoft.com/office/word/2016/wordml/cid" xmlns:w16="http://schemas.microsoft.com/office/word/2018/wordml" xmlns:w16sdtdh="http://schemas.microsoft.com/office/word/2020/wordml/sdtdatahash" xmlns:w16se="http://schemas.microsoft.com/office/word/2015/wordml/symex" xmlns:wpg="http://schemas.microsoft.com/office/word/2010/wordprocessingGroup" xmlns:wpi="http://schemas.microsoft.com/office/word/2010/wordprocessingInk" xmlns:wne="http://schemas.microsoft.com/office/word/2006/wordml" xmlns:wps="http://schemas.microsoft.com/office/word/2010/wordprocessingShape" mc:Ignorable="w14 w15 w16se w16cid w16 w16cex w16sdtdh wp14">
   <w:endnote w:type="separator" w:id="-1">
     <w:p>
       <w:r>
@@ -1742,7 +1687,7 @@
 </file>
 
 <file path=word/footer1.xml><?xml version="1.0" encoding="utf-8"?>
-<w:ftr xmlns:wpc="http://schemas.microsoft.com/office/word/2010/wordprocessingCanvas" xmlns:cx="http://schemas.microsoft.com/office/drawing/2014/chartex" xmlns:cx1="http://schemas.microsoft.com/office/drawing/2015/9/8/chartex" xmlns:cx2="http://schemas.microsoft.com/office/drawing/2015/10/21/chartex" xmlns:cx3="http://schemas.microsoft.com/office/drawing/2016/5/9/chartex" xmlns:cx4="http://schemas.microsoft.com/office/drawing/2016/5/10/chartex" xmlns:cx5="http://schemas.microsoft.com/office/drawing/2016/5/11/chartex" xmlns:cx6="http://schemas.microsoft.com/office/drawing/2016/5/12/chartex" xmlns:cx7="http://schemas.microsoft.com/office/drawing/2016/5/13/chartex" xmlns:cx8="http://schemas.microsoft.com/office/drawing/2016/5/14/chartex" xmlns:mc="http://schemas.openxmlformats.org/markup-compatibility/2006" xmlns:aink="http://schemas.microsoft.com/office/drawing/2016/ink" xmlns:am3d="http://schemas.microsoft.com/office/drawing/2017/model3d" xmlns:o="urn:schemas-microsoft-com:office:office" xmlns:r="http://schemas.openxmlformats.org/officeDocument/2006/relationships" xmlns:m="http://schemas.openxmlformats.org/officeDocument/2006/math" xmlns:v="urn:schemas-microsoft-com:vml" xmlns:wp14="http://schemas.microsoft.com/office/word/2010/wordprocessingDrawing" xmlns:wp="http://schemas.openxmlformats.org/drawingml/2006/wordprocessingDrawing" xmlns:w10="urn:schemas-microsoft-com:office:word" xmlns:w="http://schemas.openxmlformats.org/wordprocessingml/2006/main" xmlns:w14="http://schemas.microsoft.com/office/word/2010/wordml" xmlns:w15="http://schemas.microsoft.com/office/word/2012/wordml" xmlns:w16cid="http://schemas.microsoft.com/office/word/2016/wordml/cid" xmlns:w16se="http://schemas.microsoft.com/office/word/2015/wordml/symex" xmlns:wpg="http://schemas.microsoft.com/office/word/2010/wordprocessingGroup" xmlns:wpi="http://schemas.microsoft.com/office/word/2010/wordprocessingInk" xmlns:wne="http://schemas.microsoft.com/office/word/2006/wordml" xmlns:wps="http://schemas.microsoft.com/office/word/2010/wordprocessingShape" mc:Ignorable="w14 w15 w16se w16cid wp14">
+<w:ftr xmlns:wpc="http://schemas.microsoft.com/office/word/2010/wordprocessingCanvas" xmlns:cx="http://schemas.microsoft.com/office/drawing/2014/chartex" xmlns:cx1="http://schemas.microsoft.com/office/drawing/2015/9/8/chartex" xmlns:cx2="http://schemas.microsoft.com/office/drawing/2015/10/21/chartex" xmlns:cx3="http://schemas.microsoft.com/office/drawing/2016/5/9/chartex" xmlns:cx4="http://schemas.microsoft.com/office/drawing/2016/5/10/chartex" xmlns:cx5="http://schemas.microsoft.com/office/drawing/2016/5/11/chartex" xmlns:cx6="http://schemas.microsoft.com/office/drawing/2016/5/12/chartex" xmlns:cx7="http://schemas.microsoft.com/office/drawing/2016/5/13/chartex" xmlns:cx8="http://schemas.microsoft.com/office/drawing/2016/5/14/chartex" xmlns:mc="http://schemas.openxmlformats.org/markup-compatibility/2006" xmlns:aink="http://schemas.microsoft.com/office/drawing/2016/ink" xmlns:am3d="http://schemas.microsoft.com/office/drawing/2017/model3d" xmlns:o="urn:schemas-microsoft-com:office:office" xmlns:oel="http://schemas.microsoft.com/office/2019/extlst" xmlns:r="http://schemas.openxmlformats.org/officeDocument/2006/relationships" xmlns:m="http://schemas.openxmlformats.org/officeDocument/2006/math" xmlns:v="urn:schemas-microsoft-com:vml" xmlns:wp14="http://schemas.microsoft.com/office/word/2010/wordprocessingDrawing" xmlns:wp="http://schemas.openxmlformats.org/drawingml/2006/wordprocessingDrawing" xmlns:w10="urn:schemas-microsoft-com:office:word" xmlns:w="http://schemas.openxmlformats.org/wordprocessingml/2006/main" xmlns:w14="http://schemas.microsoft.com/office/word/2010/wordml" xmlns:w15="http://schemas.microsoft.com/office/word/2012/wordml" xmlns:w16cex="http://schemas.microsoft.com/office/word/2018/wordml/cex" xmlns:w16cid="http://schemas.microsoft.com/office/word/2016/wordml/cid" xmlns:w16="http://schemas.microsoft.com/office/word/2018/wordml" xmlns:w16sdtdh="http://schemas.microsoft.com/office/word/2020/wordml/sdtdatahash" xmlns:w16se="http://schemas.microsoft.com/office/word/2015/wordml/symex" xmlns:wpg="http://schemas.microsoft.com/office/word/2010/wordprocessingGroup" xmlns:wpi="http://schemas.microsoft.com/office/word/2010/wordprocessingInk" xmlns:wne="http://schemas.microsoft.com/office/word/2006/wordml" xmlns:wps="http://schemas.microsoft.com/office/word/2010/wordprocessingShape" mc:Ignorable="w14 w15 w16se w16cid w16 w16cex w16sdtdh wp14">
   <w:sdt>
     <w:sdtPr>
       <w:rPr>
@@ -1799,7 +1744,7 @@
 </file>
 
 <file path=word/footer2.xml><?xml version="1.0" encoding="utf-8"?>
-<w:ftr xmlns:wpc="http://schemas.microsoft.com/office/word/2010/wordprocessingCanvas" xmlns:cx="http://schemas.microsoft.com/office/drawing/2014/chartex" xmlns:cx1="http://schemas.microsoft.com/office/drawing/2015/9/8/chartex" xmlns:cx2="http://schemas.microsoft.com/office/drawing/2015/10/21/chartex" xmlns:cx3="http://schemas.microsoft.com/office/drawing/2016/5/9/chartex" xmlns:cx4="http://schemas.microsoft.com/office/drawing/2016/5/10/chartex" xmlns:cx5="http://schemas.microsoft.com/office/drawing/2016/5/11/chartex" xmlns:cx6="http://schemas.microsoft.com/office/drawing/2016/5/12/chartex" xmlns:cx7="http://schemas.microsoft.com/office/drawing/2016/5/13/chartex" xmlns:cx8="http://schemas.microsoft.com/office/drawing/2016/5/14/chartex" xmlns:mc="http://schemas.openxmlformats.org/markup-compatibility/2006" xmlns:aink="http://schemas.microsoft.com/office/drawing/2016/ink" xmlns:am3d="http://schemas.microsoft.com/office/drawing/2017/model3d" xmlns:o="urn:schemas-microsoft-com:office:office" xmlns:r="http://schemas.openxmlformats.org/officeDocument/2006/relationships" xmlns:m="http://schemas.openxmlformats.org/officeDocument/2006/math" xmlns:v="urn:schemas-microsoft-com:vml" xmlns:wp14="http://schemas.microsoft.com/office/word/2010/wordprocessingDrawing" xmlns:wp="http://schemas.openxmlformats.org/drawingml/2006/wordprocessingDrawing" xmlns:w10="urn:schemas-microsoft-com:office:word" xmlns:w="http://schemas.openxmlformats.org/wordprocessingml/2006/main" xmlns:w14="http://schemas.microsoft.com/office/word/2010/wordml" xmlns:w15="http://schemas.microsoft.com/office/word/2012/wordml" xmlns:w16cid="http://schemas.microsoft.com/office/word/2016/wordml/cid" xmlns:w16se="http://schemas.microsoft.com/office/word/2015/wordml/symex" xmlns:wpg="http://schemas.microsoft.com/office/word/2010/wordprocessingGroup" xmlns:wpi="http://schemas.microsoft.com/office/word/2010/wordprocessingInk" xmlns:wne="http://schemas.microsoft.com/office/word/2006/wordml" xmlns:wps="http://schemas.microsoft.com/office/word/2010/wordprocessingShape" mc:Ignorable="w14 w15 w16se w16cid wp14">
+<w:ftr xmlns:wpc="http://schemas.microsoft.com/office/word/2010/wordprocessingCanvas" xmlns:cx="http://schemas.microsoft.com/office/drawing/2014/chartex" xmlns:cx1="http://schemas.microsoft.com/office/drawing/2015/9/8/chartex" xmlns:cx2="http://schemas.microsoft.com/office/drawing/2015/10/21/chartex" xmlns:cx3="http://schemas.microsoft.com/office/drawing/2016/5/9/chartex" xmlns:cx4="http://schemas.microsoft.com/office/drawing/2016/5/10/chartex" xmlns:cx5="http://schemas.microsoft.com/office/drawing/2016/5/11/chartex" xmlns:cx6="http://schemas.microsoft.com/office/drawing/2016/5/12/chartex" xmlns:cx7="http://schemas.microsoft.com/office/drawing/2016/5/13/chartex" xmlns:cx8="http://schemas.microsoft.com/office/drawing/2016/5/14/chartex" xmlns:mc="http://schemas.openxmlformats.org/markup-compatibility/2006" xmlns:aink="http://schemas.microsoft.com/office/drawing/2016/ink" xmlns:am3d="http://schemas.microsoft.com/office/drawing/2017/model3d" xmlns:o="urn:schemas-microsoft-com:office:office" xmlns:oel="http://schemas.microsoft.com/office/2019/extlst" xmlns:r="http://schemas.openxmlformats.org/officeDocument/2006/relationships" xmlns:m="http://schemas.openxmlformats.org/officeDocument/2006/math" xmlns:v="urn:schemas-microsoft-com:vml" xmlns:wp14="http://schemas.microsoft.com/office/word/2010/wordprocessingDrawing" xmlns:wp="http://schemas.openxmlformats.org/drawingml/2006/wordprocessingDrawing" xmlns:w10="urn:schemas-microsoft-com:office:word" xmlns:w="http://schemas.openxmlformats.org/wordprocessingml/2006/main" xmlns:w14="http://schemas.microsoft.com/office/word/2010/wordml" xmlns:w15="http://schemas.microsoft.com/office/word/2012/wordml" xmlns:w16cex="http://schemas.microsoft.com/office/word/2018/wordml/cex" xmlns:w16cid="http://schemas.microsoft.com/office/word/2016/wordml/cid" xmlns:w16="http://schemas.microsoft.com/office/word/2018/wordml" xmlns:w16sdtdh="http://schemas.microsoft.com/office/word/2020/wordml/sdtdatahash" xmlns:w16se="http://schemas.microsoft.com/office/word/2015/wordml/symex" xmlns:wpg="http://schemas.microsoft.com/office/word/2010/wordprocessingGroup" xmlns:wpi="http://schemas.microsoft.com/office/word/2010/wordprocessingInk" xmlns:wne="http://schemas.microsoft.com/office/word/2006/wordml" xmlns:wps="http://schemas.microsoft.com/office/word/2010/wordprocessingShape" mc:Ignorable="w14 w15 w16se w16cid w16 w16cex w16sdtdh wp14">
   <w:sdt>
     <w:sdtPr>
       <w:rPr>
@@ -1872,7 +1817,7 @@
 </file>
 
 <file path=word/footer3.xml><?xml version="1.0" encoding="utf-8"?>
-<w:ftr xmlns:wpc="http://schemas.microsoft.com/office/word/2010/wordprocessingCanvas" xmlns:cx="http://schemas.microsoft.com/office/drawing/2014/chartex" xmlns:cx1="http://schemas.microsoft.com/office/drawing/2015/9/8/chartex" xmlns:cx2="http://schemas.microsoft.com/office/drawing/2015/10/21/chartex" xmlns:cx3="http://schemas.microsoft.com/office/drawing/2016/5/9/chartex" xmlns:cx4="http://schemas.microsoft.com/office/drawing/2016/5/10/chartex" xmlns:cx5="http://schemas.microsoft.com/office/drawing/2016/5/11/chartex" xmlns:cx6="http://schemas.microsoft.com/office/drawing/2016/5/12/chartex" xmlns:cx7="http://schemas.microsoft.com/office/drawing/2016/5/13/chartex" xmlns:cx8="http://schemas.microsoft.com/office/drawing/2016/5/14/chartex" xmlns:mc="http://schemas.openxmlformats.org/markup-compatibility/2006" xmlns:aink="http://schemas.microsoft.com/office/drawing/2016/ink" xmlns:am3d="http://schemas.microsoft.com/office/drawing/2017/model3d" xmlns:o="urn:schemas-microsoft-com:office:office" xmlns:r="http://schemas.openxmlformats.org/officeDocument/2006/relationships" xmlns:m="http://schemas.openxmlformats.org/officeDocument/2006/math" xmlns:v="urn:schemas-microsoft-com:vml" xmlns:wp14="http://schemas.microsoft.com/office/word/2010/wordprocessingDrawing" xmlns:wp="http://schemas.openxmlformats.org/drawingml/2006/wordprocessingDrawing" xmlns:w10="urn:schemas-microsoft-com:office:word" xmlns:w="http://schemas.openxmlformats.org/wordprocessingml/2006/main" xmlns:w14="http://schemas.microsoft.com/office/word/2010/wordml" xmlns:w15="http://schemas.microsoft.com/office/word/2012/wordml" xmlns:w16cid="http://schemas.microsoft.com/office/word/2016/wordml/cid" xmlns:w16se="http://schemas.microsoft.com/office/word/2015/wordml/symex" xmlns:wpg="http://schemas.microsoft.com/office/word/2010/wordprocessingGroup" xmlns:wpi="http://schemas.microsoft.com/office/word/2010/wordprocessingInk" xmlns:wne="http://schemas.microsoft.com/office/word/2006/wordml" xmlns:wps="http://schemas.microsoft.com/office/word/2010/wordprocessingShape" mc:Ignorable="w14 w15 w16se w16cid wp14">
+<w:ftr xmlns:wpc="http://schemas.microsoft.com/office/word/2010/wordprocessingCanvas" xmlns:cx="http://schemas.microsoft.com/office/drawing/2014/chartex" xmlns:cx1="http://schemas.microsoft.com/office/drawing/2015/9/8/chartex" xmlns:cx2="http://schemas.microsoft.com/office/drawing/2015/10/21/chartex" xmlns:cx3="http://schemas.microsoft.com/office/drawing/2016/5/9/chartex" xmlns:cx4="http://schemas.microsoft.com/office/drawing/2016/5/10/chartex" xmlns:cx5="http://schemas.microsoft.com/office/drawing/2016/5/11/chartex" xmlns:cx6="http://schemas.microsoft.com/office/drawing/2016/5/12/chartex" xmlns:cx7="http://schemas.microsoft.com/office/drawing/2016/5/13/chartex" xmlns:cx8="http://schemas.microsoft.com/office/drawing/2016/5/14/chartex" xmlns:mc="http://schemas.openxmlformats.org/markup-compatibility/2006" xmlns:aink="http://schemas.microsoft.com/office/drawing/2016/ink" xmlns:am3d="http://schemas.microsoft.com/office/drawing/2017/model3d" xmlns:o="urn:schemas-microsoft-com:office:office" xmlns:oel="http://schemas.microsoft.com/office/2019/extlst" xmlns:r="http://schemas.openxmlformats.org/officeDocument/2006/relationships" xmlns:m="http://schemas.openxmlformats.org/officeDocument/2006/math" xmlns:v="urn:schemas-microsoft-com:vml" xmlns:wp14="http://schemas.microsoft.com/office/word/2010/wordprocessingDrawing" xmlns:wp="http://schemas.openxmlformats.org/drawingml/2006/wordprocessingDrawing" xmlns:w10="urn:schemas-microsoft-com:office:word" xmlns:w="http://schemas.openxmlformats.org/wordprocessingml/2006/main" xmlns:w14="http://schemas.microsoft.com/office/word/2010/wordml" xmlns:w15="http://schemas.microsoft.com/office/word/2012/wordml" xmlns:w16cex="http://schemas.microsoft.com/office/word/2018/wordml/cex" xmlns:w16cid="http://schemas.microsoft.com/office/word/2016/wordml/cid" xmlns:w16="http://schemas.microsoft.com/office/word/2018/wordml" xmlns:w16sdtdh="http://schemas.microsoft.com/office/word/2020/wordml/sdtdatahash" xmlns:w16se="http://schemas.microsoft.com/office/word/2015/wordml/symex" xmlns:wpg="http://schemas.microsoft.com/office/word/2010/wordprocessingGroup" xmlns:wpi="http://schemas.microsoft.com/office/word/2010/wordprocessingInk" xmlns:wne="http://schemas.microsoft.com/office/word/2006/wordml" xmlns:wps="http://schemas.microsoft.com/office/word/2010/wordprocessingShape" mc:Ignorable="w14 w15 w16se w16cid w16 w16cex w16sdtdh wp14">
   <w:p>
     <w:pPr>
       <w:pStyle w:val="Footer"/>
@@ -1882,7 +1827,7 @@
 </file>
 
 <file path=word/footnotes.xml><?xml version="1.0" encoding="utf-8"?>
-<w:footnotes xmlns:wpc="http://schemas.microsoft.com/office/word/2010/wordprocessingCanvas" xmlns:cx="http://schemas.microsoft.com/office/drawing/2014/chartex" xmlns:cx1="http://schemas.microsoft.com/office/drawing/2015/9/8/chartex" xmlns:cx2="http://schemas.microsoft.com/office/drawing/2015/10/21/chartex" xmlns:cx3="http://schemas.microsoft.com/office/drawing/2016/5/9/chartex" xmlns:cx4="http://schemas.microsoft.com/office/drawing/2016/5/10/chartex" xmlns:cx5="http://schemas.microsoft.com/office/drawing/2016/5/11/chartex" xmlns:cx6="http://schemas.microsoft.com/office/drawing/2016/5/12/chartex" xmlns:cx7="http://schemas.microsoft.com/office/drawing/2016/5/13/chartex" xmlns:cx8="http://schemas.microsoft.com/office/drawing/2016/5/14/chartex" xmlns:mc="http://schemas.openxmlformats.org/markup-compatibility/2006" xmlns:aink="http://schemas.microsoft.com/office/drawing/2016/ink" xmlns:am3d="http://schemas.microsoft.com/office/drawing/2017/model3d" xmlns:o="urn:schemas-microsoft-com:office:office" xmlns:r="http://schemas.openxmlformats.org/officeDocument/2006/relationships" xmlns:m="http://schemas.openxmlformats.org/officeDocument/2006/math" xmlns:v="urn:schemas-microsoft-com:vml" xmlns:wp14="http://schemas.microsoft.com/office/word/2010/wordprocessingDrawing" xmlns:wp="http://schemas.openxmlformats.org/drawingml/2006/wordprocessingDrawing" xmlns:w10="urn:schemas-microsoft-com:office:word" xmlns:w="http://schemas.openxmlformats.org/wordprocessingml/2006/main" xmlns:w14="http://schemas.microsoft.com/office/word/2010/wordml" xmlns:w15="http://schemas.microsoft.com/office/word/2012/wordml" xmlns:w16cid="http://schemas.microsoft.com/office/word/2016/wordml/cid" xmlns:w16se="http://schemas.microsoft.com/office/word/2015/wordml/symex" xmlns:wpg="http://schemas.microsoft.com/office/word/2010/wordprocessingGroup" xmlns:wpi="http://schemas.microsoft.com/office/word/2010/wordprocessingInk" xmlns:wne="http://schemas.microsoft.com/office/word/2006/wordml" xmlns:wps="http://schemas.microsoft.com/office/word/2010/wordprocessingShape" mc:Ignorable="w14 w15 w16se w16cid wp14">
+<w:footnotes xmlns:wpc="http://schemas.microsoft.com/office/word/2010/wordprocessingCanvas" xmlns:cx="http://schemas.microsoft.com/office/drawing/2014/chartex" xmlns:cx1="http://schemas.microsoft.com/office/drawing/2015/9/8/chartex" xmlns:cx2="http://schemas.microsoft.com/office/drawing/2015/10/21/chartex" xmlns:cx3="http://schemas.microsoft.com/office/drawing/2016/5/9/chartex" xmlns:cx4="http://schemas.microsoft.com/office/drawing/2016/5/10/chartex" xmlns:cx5="http://schemas.microsoft.com/office/drawing/2016/5/11/chartex" xmlns:cx6="http://schemas.microsoft.com/office/drawing/2016/5/12/chartex" xmlns:cx7="http://schemas.microsoft.com/office/drawing/2016/5/13/chartex" xmlns:cx8="http://schemas.microsoft.com/office/drawing/2016/5/14/chartex" xmlns:mc="http://schemas.openxmlformats.org/markup-compatibility/2006" xmlns:aink="http://schemas.microsoft.com/office/drawing/2016/ink" xmlns:am3d="http://schemas.microsoft.com/office/drawing/2017/model3d" xmlns:o="urn:schemas-microsoft-com:office:office" xmlns:oel="http://schemas.microsoft.com/office/2019/extlst" xmlns:r="http://schemas.openxmlformats.org/officeDocument/2006/relationships" xmlns:m="http://schemas.openxmlformats.org/officeDocument/2006/math" xmlns:v="urn:schemas-microsoft-com:vml" xmlns:wp14="http://schemas.microsoft.com/office/word/2010/wordprocessingDrawing" xmlns:wp="http://schemas.openxmlformats.org/drawingml/2006/wordprocessingDrawing" xmlns:w10="urn:schemas-microsoft-com:office:word" xmlns:w="http://schemas.openxmlformats.org/wordprocessingml/2006/main" xmlns:w14="http://schemas.microsoft.com/office/word/2010/wordml" xmlns:w15="http://schemas.microsoft.com/office/word/2012/wordml" xmlns:w16cex="http://schemas.microsoft.com/office/word/2018/wordml/cex" xmlns:w16cid="http://schemas.microsoft.com/office/word/2016/wordml/cid" xmlns:w16="http://schemas.microsoft.com/office/word/2018/wordml" xmlns:w16sdtdh="http://schemas.microsoft.com/office/word/2020/wordml/sdtdatahash" xmlns:w16se="http://schemas.microsoft.com/office/word/2015/wordml/symex" xmlns:wpg="http://schemas.microsoft.com/office/word/2010/wordprocessingGroup" xmlns:wpi="http://schemas.microsoft.com/office/word/2010/wordprocessingInk" xmlns:wne="http://schemas.microsoft.com/office/word/2006/wordml" xmlns:wps="http://schemas.microsoft.com/office/word/2010/wordprocessingShape" mc:Ignorable="w14 w15 w16se w16cid w16 w16cex w16sdtdh wp14">
   <w:footnote w:type="separator" w:id="-1">
     <w:p>
       <w:r>
@@ -1901,7 +1846,7 @@
 </file>
 
 <file path=word/header1.xml><?xml version="1.0" encoding="utf-8"?>
-<w:hdr xmlns:wpc="http://schemas.microsoft.com/office/word/2010/wordprocessingCanvas" xmlns:cx="http://schemas.microsoft.com/office/drawing/2014/chartex" xmlns:cx1="http://schemas.microsoft.com/office/drawing/2015/9/8/chartex" xmlns:cx2="http://schemas.microsoft.com/office/drawing/2015/10/21/chartex" xmlns:cx3="http://schemas.microsoft.com/office/drawing/2016/5/9/chartex" xmlns:cx4="http://schemas.microsoft.com/office/drawing/2016/5/10/chartex" xmlns:cx5="http://schemas.microsoft.com/office/drawing/2016/5/11/chartex" xmlns:cx6="http://schemas.microsoft.com/office/drawing/2016/5/12/chartex" xmlns:cx7="http://schemas.microsoft.com/office/drawing/2016/5/13/chartex" xmlns:cx8="http://schemas.microsoft.com/office/drawing/2016/5/14/chartex" xmlns:mc="http://schemas.openxmlformats.org/markup-compatibility/2006" xmlns:aink="http://schemas.microsoft.com/office/drawing/2016/ink" xmlns:am3d="http://schemas.microsoft.com/office/drawing/2017/model3d" xmlns:o="urn:schemas-microsoft-com:office:office" xmlns:r="http://schemas.openxmlformats.org/officeDocument/2006/relationships" xmlns:m="http://schemas.openxmlformats.org/officeDocument/2006/math" xmlns:v="urn:schemas-microsoft-com:vml" xmlns:wp14="http://schemas.microsoft.com/office/word/2010/wordprocessingDrawing" xmlns:wp="http://schemas.openxmlformats.org/drawingml/2006/wordprocessingDrawing" xmlns:w10="urn:schemas-microsoft-com:office:word" xmlns:w="http://schemas.openxmlformats.org/wordprocessingml/2006/main" xmlns:w14="http://schemas.microsoft.com/office/word/2010/wordml" xmlns:w15="http://schemas.microsoft.com/office/word/2012/wordml" xmlns:w16cid="http://schemas.microsoft.com/office/word/2016/wordml/cid" xmlns:w16se="http://schemas.microsoft.com/office/word/2015/wordml/symex" xmlns:wpg="http://schemas.microsoft.com/office/word/2010/wordprocessingGroup" xmlns:wpi="http://schemas.microsoft.com/office/word/2010/wordprocessingInk" xmlns:wne="http://schemas.microsoft.com/office/word/2006/wordml" xmlns:wps="http://schemas.microsoft.com/office/word/2010/wordprocessingShape" mc:Ignorable="w14 w15 w16se w16cid wp14">
+<w:hdr xmlns:wpc="http://schemas.microsoft.com/office/word/2010/wordprocessingCanvas" xmlns:cx="http://schemas.microsoft.com/office/drawing/2014/chartex" xmlns:cx1="http://schemas.microsoft.com/office/drawing/2015/9/8/chartex" xmlns:cx2="http://schemas.microsoft.com/office/drawing/2015/10/21/chartex" xmlns:cx3="http://schemas.microsoft.com/office/drawing/2016/5/9/chartex" xmlns:cx4="http://schemas.microsoft.com/office/drawing/2016/5/10/chartex" xmlns:cx5="http://schemas.microsoft.com/office/drawing/2016/5/11/chartex" xmlns:cx6="http://schemas.microsoft.com/office/drawing/2016/5/12/chartex" xmlns:cx7="http://schemas.microsoft.com/office/drawing/2016/5/13/chartex" xmlns:cx8="http://schemas.microsoft.com/office/drawing/2016/5/14/chartex" xmlns:mc="http://schemas.openxmlformats.org/markup-compatibility/2006" xmlns:aink="http://schemas.microsoft.com/office/drawing/2016/ink" xmlns:am3d="http://schemas.microsoft.com/office/drawing/2017/model3d" xmlns:o="urn:schemas-microsoft-com:office:office" xmlns:oel="http://schemas.microsoft.com/office/2019/extlst" xmlns:r="http://schemas.openxmlformats.org/officeDocument/2006/relationships" xmlns:m="http://schemas.openxmlformats.org/officeDocument/2006/math" xmlns:v="urn:schemas-microsoft-com:vml" xmlns:wp14="http://schemas.microsoft.com/office/word/2010/wordprocessingDrawing" xmlns:wp="http://schemas.openxmlformats.org/drawingml/2006/wordprocessingDrawing" xmlns:w10="urn:schemas-microsoft-com:office:word" xmlns:w="http://schemas.openxmlformats.org/wordprocessingml/2006/main" xmlns:w14="http://schemas.microsoft.com/office/word/2010/wordml" xmlns:w15="http://schemas.microsoft.com/office/word/2012/wordml" xmlns:w16cex="http://schemas.microsoft.com/office/word/2018/wordml/cex" xmlns:w16cid="http://schemas.microsoft.com/office/word/2016/wordml/cid" xmlns:w16="http://schemas.microsoft.com/office/word/2018/wordml" xmlns:w16sdtdh="http://schemas.microsoft.com/office/word/2020/wordml/sdtdatahash" xmlns:w16se="http://schemas.microsoft.com/office/word/2015/wordml/symex" xmlns:wpg="http://schemas.microsoft.com/office/word/2010/wordprocessingGroup" xmlns:wpi="http://schemas.microsoft.com/office/word/2010/wordprocessingInk" xmlns:wne="http://schemas.microsoft.com/office/word/2006/wordml" xmlns:wps="http://schemas.microsoft.com/office/word/2010/wordprocessingShape" mc:Ignorable="w14 w15 w16se w16cid w16 w16cex w16sdtdh wp14">
   <w:p>
     <w:pPr>
       <w:pStyle w:val="Header"/>
@@ -1911,7 +1856,7 @@
 </file>
 
 <file path=word/header2.xml><?xml version="1.0" encoding="utf-8"?>
-<w:hdr xmlns:wpc="http://schemas.microsoft.com/office/word/2010/wordprocessingCanvas" xmlns:cx="http://schemas.microsoft.com/office/drawing/2014/chartex" xmlns:cx1="http://schemas.microsoft.com/office/drawing/2015/9/8/chartex" xmlns:cx2="http://schemas.microsoft.com/office/drawing/2015/10/21/chartex" xmlns:cx3="http://schemas.microsoft.com/office/drawing/2016/5/9/chartex" xmlns:cx4="http://schemas.microsoft.com/office/drawing/2016/5/10/chartex" xmlns:cx5="http://schemas.microsoft.com/office/drawing/2016/5/11/chartex" xmlns:cx6="http://schemas.microsoft.com/office/drawing/2016/5/12/chartex" xmlns:cx7="http://schemas.microsoft.com/office/drawing/2016/5/13/chartex" xmlns:cx8="http://schemas.microsoft.com/office/drawing/2016/5/14/chartex" xmlns:mc="http://schemas.openxmlformats.org/markup-compatibility/2006" xmlns:aink="http://schemas.microsoft.com/office/drawing/2016/ink" xmlns:am3d="http://schemas.microsoft.com/office/drawing/2017/model3d" xmlns:o="urn:schemas-microsoft-com:office:office" xmlns:r="http://schemas.openxmlformats.org/officeDocument/2006/relationships" xmlns:m="http://schemas.openxmlformats.org/officeDocument/2006/math" xmlns:v="urn:schemas-microsoft-com:vml" xmlns:wp14="http://schemas.microsoft.com/office/word/2010/wordprocessingDrawing" xmlns:wp="http://schemas.openxmlformats.org/drawingml/2006/wordprocessingDrawing" xmlns:w10="urn:schemas-microsoft-com:office:word" xmlns:w="http://schemas.openxmlformats.org/wordprocessingml/2006/main" xmlns:w14="http://schemas.microsoft.com/office/word/2010/wordml" xmlns:w15="http://schemas.microsoft.com/office/word/2012/wordml" xmlns:w16cid="http://schemas.microsoft.com/office/word/2016/wordml/cid" xmlns:w16se="http://schemas.microsoft.com/office/word/2015/wordml/symex" xmlns:wpg="http://schemas.microsoft.com/office/word/2010/wordprocessingGroup" xmlns:wpi="http://schemas.microsoft.com/office/word/2010/wordprocessingInk" xmlns:wne="http://schemas.microsoft.com/office/word/2006/wordml" xmlns:wps="http://schemas.microsoft.com/office/word/2010/wordprocessingShape" mc:Ignorable="w14 w15 w16se w16cid wp14">
+<w:hdr xmlns:wpc="http://schemas.microsoft.com/office/word/2010/wordprocessingCanvas" xmlns:cx="http://schemas.microsoft.com/office/drawing/2014/chartex" xmlns:cx1="http://schemas.microsoft.com/office/drawing/2015/9/8/chartex" xmlns:cx2="http://schemas.microsoft.com/office/drawing/2015/10/21/chartex" xmlns:cx3="http://schemas.microsoft.com/office/drawing/2016/5/9/chartex" xmlns:cx4="http://schemas.microsoft.com/office/drawing/2016/5/10/chartex" xmlns:cx5="http://schemas.microsoft.com/office/drawing/2016/5/11/chartex" xmlns:cx6="http://schemas.microsoft.com/office/drawing/2016/5/12/chartex" xmlns:cx7="http://schemas.microsoft.com/office/drawing/2016/5/13/chartex" xmlns:cx8="http://schemas.microsoft.com/office/drawing/2016/5/14/chartex" xmlns:mc="http://schemas.openxmlformats.org/markup-compatibility/2006" xmlns:aink="http://schemas.microsoft.com/office/drawing/2016/ink" xmlns:am3d="http://schemas.microsoft.com/office/drawing/2017/model3d" xmlns:o="urn:schemas-microsoft-com:office:office" xmlns:oel="http://schemas.microsoft.com/office/2019/extlst" xmlns:r="http://schemas.openxmlformats.org/officeDocument/2006/relationships" xmlns:m="http://schemas.openxmlformats.org/officeDocument/2006/math" xmlns:v="urn:schemas-microsoft-com:vml" xmlns:wp14="http://schemas.microsoft.com/office/word/2010/wordprocessingDrawing" xmlns:wp="http://schemas.openxmlformats.org/drawingml/2006/wordprocessingDrawing" xmlns:w10="urn:schemas-microsoft-com:office:word" xmlns:w="http://schemas.openxmlformats.org/wordprocessingml/2006/main" xmlns:w14="http://schemas.microsoft.com/office/word/2010/wordml" xmlns:w15="http://schemas.microsoft.com/office/word/2012/wordml" xmlns:w16cex="http://schemas.microsoft.com/office/word/2018/wordml/cex" xmlns:w16cid="http://schemas.microsoft.com/office/word/2016/wordml/cid" xmlns:w16="http://schemas.microsoft.com/office/word/2018/wordml" xmlns:w16sdtdh="http://schemas.microsoft.com/office/word/2020/wordml/sdtdatahash" xmlns:w16se="http://schemas.microsoft.com/office/word/2015/wordml/symex" xmlns:wpg="http://schemas.microsoft.com/office/word/2010/wordprocessingGroup" xmlns:wpi="http://schemas.microsoft.com/office/word/2010/wordprocessingInk" xmlns:wne="http://schemas.microsoft.com/office/word/2006/wordml" xmlns:wps="http://schemas.microsoft.com/office/word/2010/wordprocessingShape" mc:Ignorable="w14 w15 w16se w16cid w16 w16cex w16sdtdh wp14">
   <w:p>
     <w:pPr>
       <w:pStyle w:val="Header"/>
@@ -2016,7 +1961,7 @@
 </file>
 
 <file path=word/header3.xml><?xml version="1.0" encoding="utf-8"?>
-<w:hdr xmlns:wpc="http://schemas.microsoft.com/office/word/2010/wordprocessingCanvas" xmlns:cx="http://schemas.microsoft.com/office/drawing/2014/chartex" xmlns:cx1="http://schemas.microsoft.com/office/drawing/2015/9/8/chartex" xmlns:cx2="http://schemas.microsoft.com/office/drawing/2015/10/21/chartex" xmlns:cx3="http://schemas.microsoft.com/office/drawing/2016/5/9/chartex" xmlns:cx4="http://schemas.microsoft.com/office/drawing/2016/5/10/chartex" xmlns:cx5="http://schemas.microsoft.com/office/drawing/2016/5/11/chartex" xmlns:cx6="http://schemas.microsoft.com/office/drawing/2016/5/12/chartex" xmlns:cx7="http://schemas.microsoft.com/office/drawing/2016/5/13/chartex" xmlns:cx8="http://schemas.microsoft.com/office/drawing/2016/5/14/chartex" xmlns:mc="http://schemas.openxmlformats.org/markup-compatibility/2006" xmlns:aink="http://schemas.microsoft.com/office/drawing/2016/ink" xmlns:am3d="http://schemas.microsoft.com/office/drawing/2017/model3d" xmlns:o="urn:schemas-microsoft-com:office:office" xmlns:r="http://schemas.openxmlformats.org/officeDocument/2006/relationships" xmlns:m="http://schemas.openxmlformats.org/officeDocument/2006/math" xmlns:v="urn:schemas-microsoft-com:vml" xmlns:wp14="http://schemas.microsoft.com/office/word/2010/wordprocessingDrawing" xmlns:wp="http://schemas.openxmlformats.org/drawingml/2006/wordprocessingDrawing" xmlns:w10="urn:schemas-microsoft-com:office:word" xmlns:w="http://schemas.openxmlformats.org/wordprocessingml/2006/main" xmlns:w14="http://schemas.microsoft.com/office/word/2010/wordml" xmlns:w15="http://schemas.microsoft.com/office/word/2012/wordml" xmlns:w16cid="http://schemas.microsoft.com/office/word/2016/wordml/cid" xmlns:w16se="http://schemas.microsoft.com/office/word/2015/wordml/symex" xmlns:wpg="http://schemas.microsoft.com/office/word/2010/wordprocessingGroup" xmlns:wpi="http://schemas.microsoft.com/office/word/2010/wordprocessingInk" xmlns:wne="http://schemas.microsoft.com/office/word/2006/wordml" xmlns:wps="http://schemas.microsoft.com/office/word/2010/wordprocessingShape" mc:Ignorable="w14 w15 w16se w16cid wp14">
+<w:hdr xmlns:wpc="http://schemas.microsoft.com/office/word/2010/wordprocessingCanvas" xmlns:cx="http://schemas.microsoft.com/office/drawing/2014/chartex" xmlns:cx1="http://schemas.microsoft.com/office/drawing/2015/9/8/chartex" xmlns:cx2="http://schemas.microsoft.com/office/drawing/2015/10/21/chartex" xmlns:cx3="http://schemas.microsoft.com/office/drawing/2016/5/9/chartex" xmlns:cx4="http://schemas.microsoft.com/office/drawing/2016/5/10/chartex" xmlns:cx5="http://schemas.microsoft.com/office/drawing/2016/5/11/chartex" xmlns:cx6="http://schemas.microsoft.com/office/drawing/2016/5/12/chartex" xmlns:cx7="http://schemas.microsoft.com/office/drawing/2016/5/13/chartex" xmlns:cx8="http://schemas.microsoft.com/office/drawing/2016/5/14/chartex" xmlns:mc="http://schemas.openxmlformats.org/markup-compatibility/2006" xmlns:aink="http://schemas.microsoft.com/office/drawing/2016/ink" xmlns:am3d="http://schemas.microsoft.com/office/drawing/2017/model3d" xmlns:o="urn:schemas-microsoft-com:office:office" xmlns:oel="http://schemas.microsoft.com/office/2019/extlst" xmlns:r="http://schemas.openxmlformats.org/officeDocument/2006/relationships" xmlns:m="http://schemas.openxmlformats.org/officeDocument/2006/math" xmlns:v="urn:schemas-microsoft-com:vml" xmlns:wp14="http://schemas.microsoft.com/office/word/2010/wordprocessingDrawing" xmlns:wp="http://schemas.openxmlformats.org/drawingml/2006/wordprocessingDrawing" xmlns:w10="urn:schemas-microsoft-com:office:word" xmlns:w="http://schemas.openxmlformats.org/wordprocessingml/2006/main" xmlns:w14="http://schemas.microsoft.com/office/word/2010/wordml" xmlns:w15="http://schemas.microsoft.com/office/word/2012/wordml" xmlns:w16cex="http://schemas.microsoft.com/office/word/2018/wordml/cex" xmlns:w16cid="http://schemas.microsoft.com/office/word/2016/wordml/cid" xmlns:w16="http://schemas.microsoft.com/office/word/2018/wordml" xmlns:w16sdtdh="http://schemas.microsoft.com/office/word/2020/wordml/sdtdatahash" xmlns:w16se="http://schemas.microsoft.com/office/word/2015/wordml/symex" xmlns:wpg="http://schemas.microsoft.com/office/word/2010/wordprocessingGroup" xmlns:wpi="http://schemas.microsoft.com/office/word/2010/wordprocessingInk" xmlns:wne="http://schemas.microsoft.com/office/word/2006/wordml" xmlns:wps="http://schemas.microsoft.com/office/word/2010/wordprocessingShape" mc:Ignorable="w14 w15 w16se w16cid w16 w16cex w16sdtdh wp14">
   <w:p>
     <w:pPr>
       <w:pStyle w:val="Header"/>
@@ -2026,7 +1971,7 @@
 </file>
 
 <file path=word/numbering.xml><?xml version="1.0" encoding="utf-8"?>
-<w:numbering xmlns:wpc="http://schemas.microsoft.com/office/word/2010/wordprocessingCanvas" xmlns:cx="http://schemas.microsoft.com/office/drawing/2014/chartex" xmlns:cx1="http://schemas.microsoft.com/office/drawing/2015/9/8/chartex" xmlns:cx2="http://schemas.microsoft.com/office/drawing/2015/10/21/chartex" xmlns:cx3="http://schemas.microsoft.com/office/drawing/2016/5/9/chartex" xmlns:cx4="http://schemas.microsoft.com/office/drawing/2016/5/10/chartex" xmlns:cx5="http://schemas.microsoft.com/office/drawing/2016/5/11/chartex" xmlns:cx6="http://schemas.microsoft.com/office/drawing/2016/5/12/chartex" xmlns:cx7="http://schemas.microsoft.com/office/drawing/2016/5/13/chartex" xmlns:cx8="http://schemas.microsoft.com/office/drawing/2016/5/14/chartex" xmlns:mc="http://schemas.openxmlformats.org/markup-compatibility/2006" xmlns:aink="http://schemas.microsoft.com/office/drawing/2016/ink" xmlns:am3d="http://schemas.microsoft.com/office/drawing/2017/model3d" xmlns:o="urn:schemas-microsoft-com:office:office" xmlns:r="http://schemas.openxmlformats.org/officeDocument/2006/relationships" xmlns:m="http://schemas.openxmlformats.org/officeDocument/2006/math" xmlns:v="urn:schemas-microsoft-com:vml" xmlns:wp14="http://schemas.microsoft.com/office/word/2010/wordprocessingDrawing" xmlns:wp="http://schemas.openxmlformats.org/drawingml/2006/wordprocessingDrawing" xmlns:w10="urn:schemas-microsoft-com:office:word" xmlns:w="http://schemas.openxmlformats.org/wordprocessingml/2006/main" xmlns:w14="http://schemas.microsoft.com/office/word/2010/wordml" xmlns:w15="http://schemas.microsoft.com/office/word/2012/wordml" xmlns:w16cid="http://schemas.microsoft.com/office/word/2016/wordml/cid" xmlns:w16se="http://schemas.microsoft.com/office/word/2015/wordml/symex" xmlns:wpg="http://schemas.microsoft.com/office/word/2010/wordprocessingGroup" xmlns:wpi="http://schemas.microsoft.com/office/word/2010/wordprocessingInk" xmlns:wne="http://schemas.microsoft.com/office/word/2006/wordml" xmlns:wps="http://schemas.microsoft.com/office/word/2010/wordprocessingShape" mc:Ignorable="w14 w15 w16se w16cid wp14">
+<w:numbering xmlns:wpc="http://schemas.microsoft.com/office/word/2010/wordprocessingCanvas" xmlns:cx="http://schemas.microsoft.com/office/drawing/2014/chartex" xmlns:cx1="http://schemas.microsoft.com/office/drawing/2015/9/8/chartex" xmlns:cx2="http://schemas.microsoft.com/office/drawing/2015/10/21/chartex" xmlns:cx3="http://schemas.microsoft.com/office/drawing/2016/5/9/chartex" xmlns:cx4="http://schemas.microsoft.com/office/drawing/2016/5/10/chartex" xmlns:cx5="http://schemas.microsoft.com/office/drawing/2016/5/11/chartex" xmlns:cx6="http://schemas.microsoft.com/office/drawing/2016/5/12/chartex" xmlns:cx7="http://schemas.microsoft.com/office/drawing/2016/5/13/chartex" xmlns:cx8="http://schemas.microsoft.com/office/drawing/2016/5/14/chartex" xmlns:mc="http://schemas.openxmlformats.org/markup-compatibility/2006" xmlns:aink="http://schemas.microsoft.com/office/drawing/2016/ink" xmlns:am3d="http://schemas.microsoft.com/office/drawing/2017/model3d" xmlns:o="urn:schemas-microsoft-com:office:office" xmlns:oel="http://schemas.microsoft.com/office/2019/extlst" xmlns:r="http://schemas.openxmlformats.org/officeDocument/2006/relationships" xmlns:m="http://schemas.openxmlformats.org/officeDocument/2006/math" xmlns:v="urn:schemas-microsoft-com:vml" xmlns:wp14="http://schemas.microsoft.com/office/word/2010/wordprocessingDrawing" xmlns:wp="http://schemas.openxmlformats.org/drawingml/2006/wordprocessingDrawing" xmlns:w10="urn:schemas-microsoft-com:office:word" xmlns:w="http://schemas.openxmlformats.org/wordprocessingml/2006/main" xmlns:w14="http://schemas.microsoft.com/office/word/2010/wordml" xmlns:w15="http://schemas.microsoft.com/office/word/2012/wordml" xmlns:w16cex="http://schemas.microsoft.com/office/word/2018/wordml/cex" xmlns:w16cid="http://schemas.microsoft.com/office/word/2016/wordml/cid" xmlns:w16="http://schemas.microsoft.com/office/word/2018/wordml" xmlns:w16sdtdh="http://schemas.microsoft.com/office/word/2020/wordml/sdtdatahash" xmlns:w16se="http://schemas.microsoft.com/office/word/2015/wordml/symex" xmlns:wpg="http://schemas.microsoft.com/office/word/2010/wordprocessingGroup" xmlns:wpi="http://schemas.microsoft.com/office/word/2010/wordprocessingInk" xmlns:wne="http://schemas.microsoft.com/office/word/2006/wordml" xmlns:wps="http://schemas.microsoft.com/office/word/2010/wordprocessingShape" mc:Ignorable="w14 w15 w16se w16cid w16 w16cex w16sdtdh wp14">
   <w:abstractNum w:abstractNumId="0" w15:restartNumberingAfterBreak="0">
     <w:nsid w:val="00000001"/>
     <w:multiLevelType w:val="hybridMultilevel"/>
@@ -6186,128 +6131,128 @@
       </w:pPr>
     </w:lvl>
   </w:abstractNum>
-  <w:num w:numId="1">
+  <w:num w:numId="1" w16cid:durableId="1937984513">
     <w:abstractNumId w:val="30"/>
   </w:num>
-  <w:num w:numId="2">
+  <w:num w:numId="2" w16cid:durableId="28340130">
     <w:abstractNumId w:val="34"/>
   </w:num>
-  <w:num w:numId="3">
+  <w:num w:numId="3" w16cid:durableId="1508982750">
     <w:abstractNumId w:val="14"/>
   </w:num>
-  <w:num w:numId="4">
+  <w:num w:numId="4" w16cid:durableId="258029856">
     <w:abstractNumId w:val="29"/>
   </w:num>
-  <w:num w:numId="5">
+  <w:num w:numId="5" w16cid:durableId="1353529329">
     <w:abstractNumId w:val="9"/>
   </w:num>
-  <w:num w:numId="6">
+  <w:num w:numId="6" w16cid:durableId="2053453553">
     <w:abstractNumId w:val="6"/>
   </w:num>
-  <w:num w:numId="7">
+  <w:num w:numId="7" w16cid:durableId="1639414261">
     <w:abstractNumId w:val="0"/>
   </w:num>
-  <w:num w:numId="8">
+  <w:num w:numId="8" w16cid:durableId="1485773896">
     <w:abstractNumId w:val="32"/>
   </w:num>
-  <w:num w:numId="9">
+  <w:num w:numId="9" w16cid:durableId="1090661614">
     <w:abstractNumId w:val="21"/>
   </w:num>
-  <w:num w:numId="10">
+  <w:num w:numId="10" w16cid:durableId="1845625833">
     <w:abstractNumId w:val="20"/>
   </w:num>
-  <w:num w:numId="11">
+  <w:num w:numId="11" w16cid:durableId="996417979">
     <w:abstractNumId w:val="23"/>
   </w:num>
-  <w:num w:numId="12">
+  <w:num w:numId="12" w16cid:durableId="258953977">
     <w:abstractNumId w:val="19"/>
   </w:num>
-  <w:num w:numId="13">
+  <w:num w:numId="13" w16cid:durableId="2083288857">
     <w:abstractNumId w:val="25"/>
   </w:num>
-  <w:num w:numId="14">
+  <w:num w:numId="14" w16cid:durableId="2065792202">
     <w:abstractNumId w:val="16"/>
   </w:num>
-  <w:num w:numId="15">
+  <w:num w:numId="15" w16cid:durableId="937518901">
     <w:abstractNumId w:val="1"/>
   </w:num>
-  <w:num w:numId="16">
+  <w:num w:numId="16" w16cid:durableId="2034723263">
     <w:abstractNumId w:val="36"/>
   </w:num>
-  <w:num w:numId="17">
+  <w:num w:numId="17" w16cid:durableId="1213150912">
     <w:abstractNumId w:val="17"/>
   </w:num>
-  <w:num w:numId="18">
+  <w:num w:numId="18" w16cid:durableId="932400863">
     <w:abstractNumId w:val="31"/>
   </w:num>
-  <w:num w:numId="19">
+  <w:num w:numId="19" w16cid:durableId="117070307">
     <w:abstractNumId w:val="38"/>
   </w:num>
-  <w:num w:numId="20">
+  <w:num w:numId="20" w16cid:durableId="1512380216">
     <w:abstractNumId w:val="27"/>
   </w:num>
-  <w:num w:numId="21">
+  <w:num w:numId="21" w16cid:durableId="1698461115">
     <w:abstractNumId w:val="4"/>
   </w:num>
-  <w:num w:numId="22">
+  <w:num w:numId="22" w16cid:durableId="1412463329">
     <w:abstractNumId w:val="35"/>
   </w:num>
-  <w:num w:numId="23">
+  <w:num w:numId="23" w16cid:durableId="1734740919">
     <w:abstractNumId w:val="10"/>
   </w:num>
-  <w:num w:numId="24">
+  <w:num w:numId="24" w16cid:durableId="1527524727">
     <w:abstractNumId w:val="33"/>
   </w:num>
-  <w:num w:numId="25">
+  <w:num w:numId="25" w16cid:durableId="1255627969">
     <w:abstractNumId w:val="18"/>
   </w:num>
-  <w:num w:numId="26">
+  <w:num w:numId="26" w16cid:durableId="126247164">
     <w:abstractNumId w:val="37"/>
   </w:num>
-  <w:num w:numId="27">
+  <w:num w:numId="27" w16cid:durableId="1625429547">
     <w:abstractNumId w:val="7"/>
   </w:num>
-  <w:num w:numId="28">
+  <w:num w:numId="28" w16cid:durableId="1672180296">
     <w:abstractNumId w:val="13"/>
   </w:num>
-  <w:num w:numId="29">
+  <w:num w:numId="29" w16cid:durableId="611400921">
     <w:abstractNumId w:val="8"/>
   </w:num>
-  <w:num w:numId="30">
+  <w:num w:numId="30" w16cid:durableId="1132408431">
     <w:abstractNumId w:val="3"/>
   </w:num>
-  <w:num w:numId="31">
+  <w:num w:numId="31" w16cid:durableId="369502970">
     <w:abstractNumId w:val="12"/>
   </w:num>
-  <w:num w:numId="32">
+  <w:num w:numId="32" w16cid:durableId="1382635219">
     <w:abstractNumId w:val="2"/>
   </w:num>
-  <w:num w:numId="33">
+  <w:num w:numId="33" w16cid:durableId="882063771">
     <w:abstractNumId w:val="15"/>
   </w:num>
-  <w:num w:numId="34">
+  <w:num w:numId="34" w16cid:durableId="2023389090">
     <w:abstractNumId w:val="11"/>
   </w:num>
-  <w:num w:numId="35">
+  <w:num w:numId="35" w16cid:durableId="933590953">
     <w:abstractNumId w:val="24"/>
   </w:num>
-  <w:num w:numId="36">
+  <w:num w:numId="36" w16cid:durableId="1502349247">
     <w:abstractNumId w:val="5"/>
   </w:num>
-  <w:num w:numId="37">
+  <w:num w:numId="37" w16cid:durableId="1998923971">
     <w:abstractNumId w:val="22"/>
   </w:num>
-  <w:num w:numId="38">
+  <w:num w:numId="38" w16cid:durableId="1635867918">
     <w:abstractNumId w:val="28"/>
   </w:num>
-  <w:num w:numId="39">
+  <w:num w:numId="39" w16cid:durableId="116993136">
     <w:abstractNumId w:val="26"/>
   </w:num>
 </w:numbering>
 </file>
 
 <file path=word/styles.xml><?xml version="1.0" encoding="utf-8"?>
-<w:styles xmlns:mc="http://schemas.openxmlformats.org/markup-compatibility/2006" xmlns:r="http://schemas.openxmlformats.org/officeDocument/2006/relationships" xmlns:w="http://schemas.openxmlformats.org/wordprocessingml/2006/main" xmlns:w14="http://schemas.microsoft.com/office/word/2010/wordml" xmlns:w15="http://schemas.microsoft.com/office/word/2012/wordml" xmlns:w16cid="http://schemas.microsoft.com/office/word/2016/wordml/cid" xmlns:w16se="http://schemas.microsoft.com/office/word/2015/wordml/symex" mc:Ignorable="w14 w15 w16se w16cid">
+<w:styles xmlns:mc="http://schemas.openxmlformats.org/markup-compatibility/2006" xmlns:r="http://schemas.openxmlformats.org/officeDocument/2006/relationships" xmlns:w="http://schemas.openxmlformats.org/wordprocessingml/2006/main" xmlns:w14="http://schemas.microsoft.com/office/word/2010/wordml" xmlns:w15="http://schemas.microsoft.com/office/word/2012/wordml" xmlns:w16cex="http://schemas.microsoft.com/office/word/2018/wordml/cex" xmlns:w16cid="http://schemas.microsoft.com/office/word/2016/wordml/cid" xmlns:w16="http://schemas.microsoft.com/office/word/2018/wordml" xmlns:w16sdtdh="http://schemas.microsoft.com/office/word/2020/wordml/sdtdatahash" xmlns:w16se="http://schemas.microsoft.com/office/word/2015/wordml/symex" mc:Ignorable="w14 w15 w16se w16cid w16 w16cex w16sdtdh">
   <w:docDefaults>
     <w:rPrDefault>
       <w:rPr>
@@ -6319,7 +6264,7 @@
     </w:rPrDefault>
     <w:pPrDefault/>
   </w:docDefaults>
-  <w:latentStyles w:defLockedState="0" w:defUIPriority="99" w:defSemiHidden="0" w:defUnhideWhenUsed="0" w:defQFormat="0" w:count="375">
+  <w:latentStyles w:defLockedState="0" w:defUIPriority="99" w:defSemiHidden="0" w:defUnhideWhenUsed="0" w:defQFormat="0" w:count="376">
     <w:lsdException w:name="Normal" w:uiPriority="0" w:qFormat="1"/>
     <w:lsdException w:name="heading 1" w:uiPriority="9" w:qFormat="1"/>
     <w:lsdException w:name="heading 2" w:semiHidden="1" w:uiPriority="9" w:unhideWhenUsed="1" w:qFormat="1"/>
@@ -6425,7 +6370,6 @@
     <w:lsdException w:name="HTML Sample" w:semiHidden="1" w:unhideWhenUsed="1"/>
     <w:lsdException w:name="HTML Typewriter" w:semiHidden="1" w:unhideWhenUsed="1"/>
     <w:lsdException w:name="HTML Variable" w:semiHidden="1" w:unhideWhenUsed="1"/>
-    <w:lsdException w:name="Normal Table" w:semiHidden="1" w:unhideWhenUsed="1"/>
     <w:lsdException w:name="annotation subject" w:semiHidden="1" w:unhideWhenUsed="1"/>
     <w:lsdException w:name="No List" w:semiHidden="1" w:unhideWhenUsed="1"/>
     <w:lsdException w:name="Outline List 1" w:semiHidden="1" w:unhideWhenUsed="1"/>
@@ -6472,10 +6416,8 @@
     <w:lsdException w:name="Table Subtle 2" w:semiHidden="1" w:unhideWhenUsed="1"/>
     <w:lsdException w:name="Table Web 1" w:semiHidden="1" w:unhideWhenUsed="1"/>
     <w:lsdException w:name="Table Web 2" w:semiHidden="1" w:unhideWhenUsed="1"/>
-    <w:lsdException w:name="Table Web 3" w:semiHidden="1" w:unhideWhenUsed="1"/>
     <w:lsdException w:name="Balloon Text" w:semiHidden="1" w:unhideWhenUsed="1"/>
     <w:lsdException w:name="Table Grid" w:uiPriority="59"/>
-    <w:lsdException w:name="Table Theme" w:semiHidden="1" w:unhideWhenUsed="1"/>
     <w:lsdException w:name="Placeholder Text" w:semiHidden="1"/>
     <w:lsdException w:name="No Spacing" w:semiHidden="1" w:uiPriority="1" w:qFormat="1"/>
     <w:lsdException w:name="Light Shading" w:uiPriority="60"/>
@@ -6693,6 +6635,7 @@
     <w:lsdException w:name="List Table 7 Colorful Accent 6" w:uiPriority="52"/>
     <w:lsdException w:name="Mention" w:semiHidden="1" w:unhideWhenUsed="1"/>
     <w:lsdException w:name="Smart Hyperlink" w:semiHidden="1" w:unhideWhenUsed="1"/>
+    <w:lsdException w:name="Smart Link" w:semiHidden="1" w:unhideWhenUsed="1"/>
   </w:latentStyles>
   <w:style w:type="paragraph" w:default="1" w:styleId="Normal">
     <w:name w:val="Normal"/>

</xml_diff>